<commit_message>
changing content of the file
</commit_message>
<xml_diff>
--- a/Algorytm Kruskala wersja druga.docx
+++ b/Algorytm Kruskala wersja druga.docx
@@ -1,7 +1,28 @@
 
 <file path=word/document.xml><?xml version="1.0" encoding="utf-8"?>
-<w:document xmlns:wpc="http://schemas.microsoft.com/office/word/2010/wordprocessingCanvas" xmlns:cx="http://schemas.microsoft.com/office/drawing/2014/chartex" xmlns:cx1="http://schemas.microsoft.com/office/drawing/2015/9/8/chartex" xmlns:cx2="http://schemas.microsoft.com/office/drawing/2015/10/21/chartex" xmlns:cx3="http://schemas.microsoft.com/office/drawing/2016/5/9/chartex" xmlns:cx4="http://schemas.microsoft.com/office/drawing/2016/5/10/chartex" xmlns:cx5="http://schemas.microsoft.com/office/drawing/2016/5/11/chartex" xmlns:cx6="http://schemas.microsoft.com/office/drawing/2016/5/12/chartex" xmlns:cx7="http://schemas.microsoft.com/office/drawing/2016/5/13/chartex" xmlns:cx8="http://schemas.microsoft.com/office/drawing/2016/5/14/chartex" xmlns:mc="http://schemas.openxmlformats.org/markup-compatibility/2006" xmlns:o="urn:schemas-microsoft-com:office:office" xmlns:r="http://schemas.openxmlformats.org/officeDocument/2006/relationships" xmlns:m="http://schemas.openxmlformats.org/officeDocument/2006/math" xmlns:v="urn:schemas-microsoft-com:vml" xmlns:wp14="http://schemas.microsoft.com/office/word/2010/wordprocessingDrawing" xmlns:wp="http://schemas.openxmlformats.org/drawingml/2006/wordprocessingDrawing" xmlns:w10="urn:schemas-microsoft-com:office:word" xmlns:w="http://schemas.openxmlformats.org/wordprocessingml/2006/main" xmlns:w14="http://schemas.microsoft.com/office/word/2010/wordml" xmlns:w15="http://schemas.microsoft.com/office/word/2012/wordml" xmlns:w16se="http://schemas.microsoft.com/office/word/2015/wordml/symex" xmlns:wpg="http://schemas.microsoft.com/office/word/2010/wordprocessingGroup" xmlns:wpi="http://schemas.microsoft.com/office/word/2010/wordprocessingInk" xmlns:wne="http://schemas.microsoft.com/office/word/2006/wordml" xmlns:wps="http://schemas.microsoft.com/office/word/2010/wordprocessingShape" mc:Ignorable="w14 w15 w16se wp14">
+<w:document xmlns:wpc="http://schemas.microsoft.com/office/word/2010/wordprocessingCanvas" xmlns:cx="http://schemas.microsoft.com/office/drawing/2014/chartex" xmlns:cx1="http://schemas.microsoft.com/office/drawing/2015/9/8/chartex" xmlns:cx2="http://schemas.microsoft.com/office/drawing/2015/10/21/chartex" xmlns:cx3="http://schemas.microsoft.com/office/drawing/2016/5/9/chartex" xmlns:cx4="http://schemas.microsoft.com/office/drawing/2016/5/10/chartex" xmlns:cx5="http://schemas.microsoft.com/office/drawing/2016/5/11/chartex" xmlns:cx6="http://schemas.microsoft.com/office/drawing/2016/5/12/chartex" xmlns:cx7="http://schemas.microsoft.com/office/drawing/2016/5/13/chartex" xmlns:cx8="http://schemas.microsoft.com/office/drawing/2016/5/14/chartex" xmlns:mc="http://schemas.openxmlformats.org/markup-compatibility/2006" xmlns:aink="http://schemas.microsoft.com/office/drawing/2016/ink" xmlns:am3d="http://schemas.microsoft.com/office/drawing/2017/model3d" xmlns:o="urn:schemas-microsoft-com:office:office" xmlns:r="http://schemas.openxmlformats.org/officeDocument/2006/relationships" xmlns:m="http://schemas.openxmlformats.org/officeDocument/2006/math" xmlns:v="urn:schemas-microsoft-com:vml" xmlns:wp14="http://schemas.microsoft.com/office/word/2010/wordprocessingDrawing" xmlns:wp="http://schemas.openxmlformats.org/drawingml/2006/wordprocessingDrawing" xmlns:w10="urn:schemas-microsoft-com:office:word" xmlns:w="http://schemas.openxmlformats.org/wordprocessingml/2006/main" xmlns:w14="http://schemas.microsoft.com/office/word/2010/wordml" xmlns:w15="http://schemas.microsoft.com/office/word/2012/wordml" xmlns:w16cid="http://schemas.microsoft.com/office/word/2016/wordml/cid" xmlns:w16se="http://schemas.microsoft.com/office/word/2015/wordml/symex" xmlns:wpg="http://schemas.microsoft.com/office/word/2010/wordprocessingGroup" xmlns:wpi="http://schemas.microsoft.com/office/word/2010/wordprocessingInk" xmlns:wne="http://schemas.microsoft.com/office/word/2006/wordml" xmlns:wps="http://schemas.microsoft.com/office/word/2010/wordprocessingShape" mc:Ignorable="w14 w15 w16se w16cid wp14">
   <w:body>
+    <w:p>
+      <w:pPr>
+        <w:spacing w:after="0" w:line="360" w:lineRule="auto"/>
+        <w:jc w:val="both"/>
+        <w:rPr>
+          <w:b/>
+          <w:sz w:val="24"/>
+          <w:szCs w:val="24"/>
+        </w:rPr>
+      </w:pPr>
+      <w:r>
+        <w:rPr>
+          <w:b/>
+          <w:sz w:val="24"/>
+          <w:szCs w:val="24"/>
+        </w:rPr>
+        <w:t>PLIK ZMODYFIKOWANYYYYYYYYY</w:t>
+      </w:r>
+      <w:bookmarkStart w:id="0" w:name="_GoBack"/>
+      <w:bookmarkEnd w:id="0"/>
+    </w:p>
     <w:p>
       <w:pPr>
         <w:spacing w:after="0" w:line="360" w:lineRule="auto"/>
@@ -519,6 +540,7 @@
         <w:spacing w:after="0" w:line="360" w:lineRule="auto"/>
       </w:pPr>
       <w:r>
+        <w:lastRenderedPageBreak/>
         <w:tab/>
       </w:r>
       <w:r>
@@ -580,7 +602,6 @@
         <w:ind w:left="1416" w:firstLine="708"/>
       </w:pPr>
       <w:r>
-        <w:lastRenderedPageBreak/>
         <w:t>i:= i + 1</w:t>
       </w:r>
     </w:p>
@@ -2086,7 +2107,6 @@
           <w:sz w:val="24"/>
           <w:szCs w:val="24"/>
         </w:rPr>
-        <w:lastRenderedPageBreak/>
         <w:t>Skrypt generujący funkcję złożoności obliczeniowej:</w:t>
       </w:r>
     </w:p>
@@ -2105,7 +2125,6 @@
           <w:lang w:eastAsia="pl-PL"/>
         </w:rPr>
       </w:pPr>
-      <w:bookmarkStart w:id="0" w:name="_GoBack"/>
       <w:r>
         <w:rPr>
           <w:noProof/>
@@ -2161,7 +2180,6 @@
         </w:drawing>
       </w:r>
     </w:p>
-    <w:bookmarkEnd w:id="0"/>
     <w:p>
       <w:pPr>
         <w:spacing w:after="0" w:line="360" w:lineRule="auto"/>
@@ -2256,15 +2274,8 @@
           <w:sz w:val="24"/>
           <w:szCs w:val="24"/>
         </w:rPr>
-        <w:t xml:space="preserve">W zmiennej „lista” jest przechowywana wygenerowana sieć w formie listy Kruskala. Kolumna pierwsza i druga przechowują wierzchołki połączone ze sobą krawędzią, natomiast kolumna </w:t>
-      </w:r>
-      <w:r>
-        <w:rPr>
-          <w:sz w:val="24"/>
-          <w:szCs w:val="24"/>
-        </w:rPr>
         <w:lastRenderedPageBreak/>
-        <w:t xml:space="preserve">trzecia przechowuje wagę tych krawędzi. Sieć ta zawiera w sobie 10 wierzchołków i, ponieważ każdy wierzchołek jest połączony z każdym i jest połączony tylko raz, posiada 45 krawędzi zgodnie ze wzorem: </w:t>
+        <w:t xml:space="preserve">W zmiennej „lista” jest przechowywana wygenerowana sieć w formie listy Kruskala. Kolumna pierwsza i druga przechowują wierzchołki połączone ze sobą krawędzią, natomiast kolumna trzecia przechowuje wagę tych krawędzi. Sieć ta zawiera w sobie 10 wierzchołków i, ponieważ każdy wierzchołek jest połączony z każdym i jest połączony tylko raz, posiada 45 krawędzi zgodnie ze wzorem: </w:t>
       </w:r>
       <m:oMath>
         <m:r>
@@ -2408,6 +2419,7 @@
         <w:jc w:val="both"/>
       </w:pPr>
       <w:r>
+        <w:lastRenderedPageBreak/>
         <w:t>Wynik działania algorytmu jest przechowywany w zmiennej o nazwie „</w:t>
       </w:r>
       <w:proofErr w:type="spellStart"/>
@@ -2430,14 +2442,7 @@
         <w:rPr>
           <w:rFonts w:eastAsiaTheme="minorEastAsia"/>
         </w:rPr>
-        <w:t xml:space="preserve"> gdzie n to ilość krawędzi. Pierwsza i </w:t>
-      </w:r>
-      <w:r>
-        <w:rPr>
-          <w:rFonts w:eastAsiaTheme="minorEastAsia"/>
-        </w:rPr>
-        <w:lastRenderedPageBreak/>
-        <w:t>druga</w:t>
+        <w:t xml:space="preserve"> gdzie n to ilość krawędzi. Pierwsza i druga</w:t>
       </w:r>
       <w:r>
         <w:rPr>
@@ -2839,7 +2844,11 @@
         <w:t xml:space="preserve"> poszukiwaniu optimów</w:t>
       </w:r>
       <w:r>
-        <w:t xml:space="preserve"> lokalnych. Ze względu na posortowanie krawędzi względem wag rosnąco, każda bieżąca krawędź niewprowadzająca cykliczności do drzewa jest najbardziej optymalna, dlatego też optimum lokalne znalezione przez </w:t>
+        <w:t xml:space="preserve"> lokalnych. Ze względu na posortowanie krawędzi względem wag rosnąco, każda bieżąca krawędź niewprowadzająca cykliczności do drzewa jest najbardziej optymalna, </w:t>
+      </w:r>
+      <w:r>
+        <w:lastRenderedPageBreak/>
+        <w:t xml:space="preserve">dlatego też optimum lokalne znalezione przez </w:t>
       </w:r>
       <w:r>
         <w:t>algorytm jest optimum globalnym. N</w:t>
@@ -2860,7 +2869,6 @@
         <w:jc w:val="both"/>
       </w:pPr>
       <w:r>
-        <w:lastRenderedPageBreak/>
         <w:t>- W sieci może być więcej niż jedno minimalne drzewo rozpinaj</w:t>
       </w:r>
       <w:r>
@@ -3206,7 +3214,7 @@
 </file>
 
 <file path=word/numbering.xml><?xml version="1.0" encoding="utf-8"?>
-<w:numbering xmlns:wpc="http://schemas.microsoft.com/office/word/2010/wordprocessingCanvas" xmlns:cx="http://schemas.microsoft.com/office/drawing/2014/chartex" xmlns:cx1="http://schemas.microsoft.com/office/drawing/2015/9/8/chartex" xmlns:cx2="http://schemas.microsoft.com/office/drawing/2015/10/21/chartex" xmlns:cx3="http://schemas.microsoft.com/office/drawing/2016/5/9/chartex" xmlns:cx4="http://schemas.microsoft.com/office/drawing/2016/5/10/chartex" xmlns:cx5="http://schemas.microsoft.com/office/drawing/2016/5/11/chartex" xmlns:cx6="http://schemas.microsoft.com/office/drawing/2016/5/12/chartex" xmlns:cx7="http://schemas.microsoft.com/office/drawing/2016/5/13/chartex" xmlns:cx8="http://schemas.microsoft.com/office/drawing/2016/5/14/chartex" xmlns:mc="http://schemas.openxmlformats.org/markup-compatibility/2006" xmlns:o="urn:schemas-microsoft-com:office:office" xmlns:r="http://schemas.openxmlformats.org/officeDocument/2006/relationships" xmlns:m="http://schemas.openxmlformats.org/officeDocument/2006/math" xmlns:v="urn:schemas-microsoft-com:vml" xmlns:wp14="http://schemas.microsoft.com/office/word/2010/wordprocessingDrawing" xmlns:wp="http://schemas.openxmlformats.org/drawingml/2006/wordprocessingDrawing" xmlns:w10="urn:schemas-microsoft-com:office:word" xmlns:w="http://schemas.openxmlformats.org/wordprocessingml/2006/main" xmlns:w14="http://schemas.microsoft.com/office/word/2010/wordml" xmlns:w15="http://schemas.microsoft.com/office/word/2012/wordml" xmlns:w16se="http://schemas.microsoft.com/office/word/2015/wordml/symex" xmlns:wpg="http://schemas.microsoft.com/office/word/2010/wordprocessingGroup" xmlns:wpi="http://schemas.microsoft.com/office/word/2010/wordprocessingInk" xmlns:wne="http://schemas.microsoft.com/office/word/2006/wordml" xmlns:wps="http://schemas.microsoft.com/office/word/2010/wordprocessingShape" mc:Ignorable="w14 w15 w16se wp14">
+<w:numbering xmlns:wpc="http://schemas.microsoft.com/office/word/2010/wordprocessingCanvas" xmlns:cx="http://schemas.microsoft.com/office/drawing/2014/chartex" xmlns:cx1="http://schemas.microsoft.com/office/drawing/2015/9/8/chartex" xmlns:cx2="http://schemas.microsoft.com/office/drawing/2015/10/21/chartex" xmlns:cx3="http://schemas.microsoft.com/office/drawing/2016/5/9/chartex" xmlns:cx4="http://schemas.microsoft.com/office/drawing/2016/5/10/chartex" xmlns:cx5="http://schemas.microsoft.com/office/drawing/2016/5/11/chartex" xmlns:cx6="http://schemas.microsoft.com/office/drawing/2016/5/12/chartex" xmlns:cx7="http://schemas.microsoft.com/office/drawing/2016/5/13/chartex" xmlns:cx8="http://schemas.microsoft.com/office/drawing/2016/5/14/chartex" xmlns:mc="http://schemas.openxmlformats.org/markup-compatibility/2006" xmlns:aink="http://schemas.microsoft.com/office/drawing/2016/ink" xmlns:am3d="http://schemas.microsoft.com/office/drawing/2017/model3d" xmlns:o="urn:schemas-microsoft-com:office:office" xmlns:r="http://schemas.openxmlformats.org/officeDocument/2006/relationships" xmlns:m="http://schemas.openxmlformats.org/officeDocument/2006/math" xmlns:v="urn:schemas-microsoft-com:vml" xmlns:wp14="http://schemas.microsoft.com/office/word/2010/wordprocessingDrawing" xmlns:wp="http://schemas.openxmlformats.org/drawingml/2006/wordprocessingDrawing" xmlns:w10="urn:schemas-microsoft-com:office:word" xmlns:w="http://schemas.openxmlformats.org/wordprocessingml/2006/main" xmlns:w14="http://schemas.microsoft.com/office/word/2010/wordml" xmlns:w15="http://schemas.microsoft.com/office/word/2012/wordml" xmlns:w16cid="http://schemas.microsoft.com/office/word/2016/wordml/cid" xmlns:w16se="http://schemas.microsoft.com/office/word/2015/wordml/symex" xmlns:wpg="http://schemas.microsoft.com/office/word/2010/wordprocessingGroup" xmlns:wpi="http://schemas.microsoft.com/office/word/2010/wordprocessingInk" xmlns:wne="http://schemas.microsoft.com/office/word/2006/wordml" xmlns:wps="http://schemas.microsoft.com/office/word/2010/wordprocessingShape" mc:Ignorable="w14 w15 w16se w16cid wp14">
   <w:abstractNum w:abstractNumId="0" w15:restartNumberingAfterBreak="0">
     <w:nsid w:val="57A2311E"/>
     <w:multiLevelType w:val="hybridMultilevel"/>
@@ -3327,7 +3335,7 @@
 </file>
 
 <file path=word/styles.xml><?xml version="1.0" encoding="utf-8"?>
-<w:styles xmlns:mc="http://schemas.openxmlformats.org/markup-compatibility/2006" xmlns:r="http://schemas.openxmlformats.org/officeDocument/2006/relationships" xmlns:w="http://schemas.openxmlformats.org/wordprocessingml/2006/main" xmlns:w14="http://schemas.microsoft.com/office/word/2010/wordml" xmlns:w15="http://schemas.microsoft.com/office/word/2012/wordml" xmlns:w16se="http://schemas.microsoft.com/office/word/2015/wordml/symex" mc:Ignorable="w14 w15 w16se">
+<w:styles xmlns:mc="http://schemas.openxmlformats.org/markup-compatibility/2006" xmlns:r="http://schemas.openxmlformats.org/officeDocument/2006/relationships" xmlns:w="http://schemas.openxmlformats.org/wordprocessingml/2006/main" xmlns:w14="http://schemas.microsoft.com/office/word/2010/wordml" xmlns:w15="http://schemas.microsoft.com/office/word/2012/wordml" xmlns:w16cid="http://schemas.microsoft.com/office/word/2016/wordml/cid" xmlns:w16se="http://schemas.microsoft.com/office/word/2015/wordml/symex" mc:Ignorable="w14 w15 w16se w16cid">
   <w:docDefaults>
     <w:rPrDefault>
       <w:rPr>
@@ -3343,7 +3351,7 @@
       </w:pPr>
     </w:pPrDefault>
   </w:docDefaults>
-  <w:latentStyles w:defLockedState="0" w:defUIPriority="99" w:defSemiHidden="0" w:defUnhideWhenUsed="0" w:defQFormat="0" w:count="374">
+  <w:latentStyles w:defLockedState="0" w:defUIPriority="99" w:defSemiHidden="0" w:defUnhideWhenUsed="0" w:defQFormat="0" w:count="375">
     <w:lsdException w:name="Normal" w:uiPriority="0" w:qFormat="1"/>
     <w:lsdException w:name="heading 1" w:uiPriority="9" w:qFormat="1"/>
     <w:lsdException w:name="heading 2" w:semiHidden="1" w:uiPriority="9" w:unhideWhenUsed="1" w:qFormat="1"/>
@@ -3449,7 +3457,6 @@
     <w:lsdException w:name="HTML Sample" w:semiHidden="1" w:unhideWhenUsed="1"/>
     <w:lsdException w:name="HTML Typewriter" w:semiHidden="1" w:unhideWhenUsed="1"/>
     <w:lsdException w:name="HTML Variable" w:semiHidden="1" w:unhideWhenUsed="1"/>
-    <w:lsdException w:name="Normal Table" w:semiHidden="1" w:unhideWhenUsed="1"/>
     <w:lsdException w:name="annotation subject" w:semiHidden="1" w:unhideWhenUsed="1"/>
     <w:lsdException w:name="No List" w:semiHidden="1" w:unhideWhenUsed="1"/>
     <w:lsdException w:name="Outline List 1" w:semiHidden="1" w:unhideWhenUsed="1"/>
@@ -3496,10 +3503,8 @@
     <w:lsdException w:name="Table Subtle 2" w:semiHidden="1" w:unhideWhenUsed="1"/>
     <w:lsdException w:name="Table Web 1" w:semiHidden="1" w:unhideWhenUsed="1"/>
     <w:lsdException w:name="Table Web 2" w:semiHidden="1" w:unhideWhenUsed="1"/>
-    <w:lsdException w:name="Table Web 3" w:semiHidden="1" w:unhideWhenUsed="1"/>
     <w:lsdException w:name="Balloon Text" w:semiHidden="1" w:unhideWhenUsed="1"/>
     <w:lsdException w:name="Table Grid" w:uiPriority="59"/>
-    <w:lsdException w:name="Table Theme" w:semiHidden="1" w:unhideWhenUsed="1"/>
     <w:lsdException w:name="Placeholder Text" w:semiHidden="1"/>
     <w:lsdException w:name="No Spacing" w:uiPriority="1" w:qFormat="1"/>
     <w:lsdException w:name="Light Shading" w:uiPriority="60"/>
@@ -3718,6 +3723,7 @@
     <w:lsdException w:name="Mention" w:semiHidden="1" w:unhideWhenUsed="1"/>
     <w:lsdException w:name="Smart Hyperlink" w:semiHidden="1" w:unhideWhenUsed="1"/>
     <w:lsdException w:name="Hashtag" w:semiHidden="1" w:unhideWhenUsed="1"/>
+    <w:lsdException w:name="Unresolved Mention" w:semiHidden="1" w:unhideWhenUsed="1"/>
   </w:latentStyles>
   <w:style w:type="paragraph" w:default="1" w:styleId="Normalny">
     <w:name w:val="Normal"/>

</xml_diff>